<commit_message>
Updated, check for the inconsistency in notebooks
</commit_message>
<xml_diff>
--- a/D-Seperation.docx
+++ b/D-Seperation.docx
@@ -4,15 +4,7 @@
   <w:body>
     <w:p>
       <w:r>
-        <w:t>Task-1 D-</w:t>
-      </w:r>
-      <w:proofErr w:type="spellStart"/>
-      <w:r>
-        <w:t>seperation</w:t>
-      </w:r>
-      <w:proofErr w:type="spellEnd"/>
-      <w:r>
-        <w:t xml:space="preserve"> test</w:t>
+        <w:t>Task-1 D-seperation test</w:t>
       </w:r>
     </w:p>
     <w:p>
@@ -412,25 +404,7 @@
           <w:sz w:val="20"/>
           <w:szCs w:val="20"/>
         </w:rPr>
-        <w:t xml:space="preserve">Function: </w:t>
-      </w:r>
-      <w:proofErr w:type="spellStart"/>
-      <w:r>
-        <w:rPr>
-          <w:rFonts w:ascii="LMRoman10-Regular" w:hAnsi="LMRoman10-Regular" w:cs="LMRoman10-Regular"/>
-          <w:sz w:val="20"/>
-          <w:szCs w:val="20"/>
-        </w:rPr>
-        <w:t>d_seperation</w:t>
-      </w:r>
-      <w:proofErr w:type="spellEnd"/>
-      <w:r>
-        <w:rPr>
-          <w:rFonts w:ascii="LMRoman10-Regular" w:hAnsi="LMRoman10-Regular" w:cs="LMRoman10-Regular"/>
-          <w:sz w:val="20"/>
-          <w:szCs w:val="20"/>
-        </w:rPr>
-        <w:t>(Graph, X, Y, Z).</w:t>
+        <w:t>Function: d_seperation(Graph, X, Y, Z).</w:t>
       </w:r>
     </w:p>
     <w:p>
@@ -530,8 +504,6 @@
       <w:r>
         <w:t>(A list of nodes)</w:t>
       </w:r>
-      <w:bookmarkStart w:id="0" w:name="_GoBack"/>
-      <w:bookmarkEnd w:id="0"/>
     </w:p>
     <w:p>
       <w:pPr>
@@ -544,6 +516,9 @@
       <w:r>
         <w:t>The function takes use of a recursive helper function(refine graph) to apply the first step of the algorithm</w:t>
       </w:r>
+      <w:r>
+        <w:t>.</w:t>
+      </w:r>
     </w:p>
     <w:p>
       <w:pPr>
@@ -554,16 +529,19 @@
         </w:numPr>
       </w:pPr>
       <w:r>
-        <w:t xml:space="preserve">Function </w:t>
-      </w:r>
-      <w:proofErr w:type="spellStart"/>
-      <w:r>
-        <w:t>refine_graph</w:t>
-      </w:r>
-      <w:proofErr w:type="spellEnd"/>
-      <w:r>
-        <w:t>(G,X,Y,Z) returns a concentrated graph without leaf nodes and the edges outgoing from node  Z deleted.</w:t>
-      </w:r>
+        <w:t>Function refine_graph(G,X,Y,Z</w:t>
+      </w:r>
+      <w:r>
+        <w:t>,union</w:t>
+      </w:r>
+      <w:r>
+        <w:t>) returns a concentrated graph without leaf nodes and the edges outgoing from node  Z deleted.</w:t>
+      </w:r>
+      <w:r>
+        <w:t xml:space="preserve"> Union is basically X U Y U Z.</w:t>
+      </w:r>
+      <w:bookmarkStart w:id="0" w:name="_GoBack"/>
+      <w:bookmarkEnd w:id="0"/>
     </w:p>
     <w:p>
       <w:pPr>
@@ -574,15 +552,7 @@
         </w:numPr>
       </w:pPr>
       <w:r>
-        <w:t xml:space="preserve">This concentrated graph is a directed graph, Hence a new undirected graph is created from the graph returned by </w:t>
-      </w:r>
-      <w:proofErr w:type="spellStart"/>
-      <w:r>
-        <w:t>refine_graph</w:t>
-      </w:r>
-      <w:proofErr w:type="spellEnd"/>
-      <w:r>
-        <w:t>().</w:t>
+        <w:t>This concentrated graph is a directed graph, Hence a new undirected graph is created from the graph returned by refine_graph().</w:t>
       </w:r>
     </w:p>
     <w:p>
@@ -594,23 +564,7 @@
         </w:numPr>
       </w:pPr>
       <w:r>
-        <w:t xml:space="preserve">Find_connection(dict,start_node,end_node) recursively finds all the paths from </w:t>
-      </w:r>
-      <w:proofErr w:type="spellStart"/>
-      <w:r>
-        <w:t>start_node</w:t>
-      </w:r>
-      <w:proofErr w:type="spellEnd"/>
-      <w:r>
-        <w:t xml:space="preserve"> to </w:t>
-      </w:r>
-      <w:proofErr w:type="spellStart"/>
-      <w:r>
-        <w:t>end_node</w:t>
-      </w:r>
-      <w:proofErr w:type="spellEnd"/>
-      <w:r>
-        <w:t xml:space="preserve">. It returns a list of all the paths. </w:t>
+        <w:t xml:space="preserve">Find_connection(dict,start_node,end_node) recursively finds all the paths from start_node to end_node. It returns a list of all the paths. </w:t>
       </w:r>
     </w:p>
     <w:p>
@@ -622,32 +576,14 @@
         </w:numPr>
       </w:pPr>
       <w:r>
-        <w:t>If there is a path present, X and Y are not d-</w:t>
-      </w:r>
-      <w:proofErr w:type="spellStart"/>
-      <w:r>
-        <w:t>seperated</w:t>
-      </w:r>
-      <w:proofErr w:type="spellEnd"/>
+        <w:t>If there is a path present, X and Y are not d-seperated</w:t>
+      </w:r>
       <w:r>
         <w:t>(False)</w:t>
       </w:r>
       <w:r>
-        <w:t xml:space="preserve">. If </w:t>
-      </w:r>
-      <w:proofErr w:type="spellStart"/>
-      <w:r>
-        <w:t>find_connection</w:t>
-      </w:r>
-      <w:proofErr w:type="spellEnd"/>
-      <w:r>
-        <w:t>() returns an empty list then X and Y are d-</w:t>
-      </w:r>
-      <w:proofErr w:type="spellStart"/>
-      <w:r>
-        <w:t>seperated</w:t>
-      </w:r>
-      <w:proofErr w:type="spellEnd"/>
+        <w:t>. If find_connection() returns an empty list then X and Y are d-seperated</w:t>
+      </w:r>
       <w:r>
         <w:t>(True)</w:t>
       </w:r>
@@ -660,15 +596,7 @@
     </w:p>
     <w:p>
       <w:r>
-        <w:t xml:space="preserve">Function: </w:t>
-      </w:r>
-      <w:proofErr w:type="spellStart"/>
-      <w:r>
-        <w:t>refine_graph</w:t>
-      </w:r>
-      <w:proofErr w:type="spellEnd"/>
-      <w:r>
-        <w:t>(Graph, X, Y, Z)</w:t>
+        <w:t>Function: refine_graph(Graph, X, Y, Z)</w:t>
       </w:r>
     </w:p>
     <w:p>
@@ -709,23 +637,7 @@
     </w:p>
     <w:p>
       <w:r>
-        <w:t xml:space="preserve">Function: </w:t>
-      </w:r>
-      <w:proofErr w:type="spellStart"/>
-      <w:r>
-        <w:t>find_connection</w:t>
-      </w:r>
-      <w:proofErr w:type="spellEnd"/>
-      <w:r>
-        <w:t>(</w:t>
-      </w:r>
-      <w:proofErr w:type="spellStart"/>
-      <w:r>
-        <w:t>Graph,X,Y</w:t>
-      </w:r>
-      <w:proofErr w:type="spellEnd"/>
-      <w:r>
-        <w:t>)</w:t>
+        <w:t>Function: find_connection(Graph,X,Y)</w:t>
       </w:r>
     </w:p>
     <w:p>
@@ -760,15 +672,7 @@
         <w:t xml:space="preserve"> </w:t>
       </w:r>
       <w:r>
-        <w:t>O(</w:t>
-      </w:r>
-      <w:proofErr w:type="spellStart"/>
-      <w:r>
-        <w:t>m+n</w:t>
-      </w:r>
-      <w:proofErr w:type="spellEnd"/>
-      <w:r>
-        <w:t>)</w:t>
+        <w:t>O(m+n)</w:t>
       </w:r>
     </w:p>
     <w:p>

</xml_diff>